<commit_message>
fonte do sumário reduzida para 9
</commit_message>
<xml_diff>
--- a/report/misc/style_SAR_pt.docx
+++ b/report/misc/style_SAR_pt.docx
@@ -6370,8 +6370,8 @@
       <w:gridCol w:w="1633"/>
       <w:gridCol w:w="194"/>
       <w:gridCol w:w="974"/>
-      <w:gridCol w:w="200"/>
-      <w:gridCol w:w="639"/>
+      <w:gridCol w:w="201"/>
+      <w:gridCol w:w="638"/>
       <w:gridCol w:w="183"/>
       <w:gridCol w:w="1059"/>
     </w:tblGrid>
@@ -6651,7 +6651,7 @@
       </w:tc>
       <w:tc>
         <w:tcPr>
-          <w:tcW w:w="200" w:type="dxa"/>
+          <w:tcW w:w="201" w:type="dxa"/>
           <w:tcBorders/>
           <w:vAlign w:val="center"/>
         </w:tcPr>
@@ -6673,7 +6673,7 @@
       </w:tc>
       <w:tc>
         <w:tcPr>
-          <w:tcW w:w="639" w:type="dxa"/>
+          <w:tcW w:w="638" w:type="dxa"/>
           <w:tcBorders/>
           <w:vAlign w:val="center"/>
         </w:tcPr>
@@ -7123,7 +7123,7 @@
             <v:h position="@0,21600"/>
           </v:handles>
         </v:shapetype>
-        <v:shape id="PowerPlusWaterMarkObject" o:spid="shape_0" fillcolor="silver" stroked="f" o:allowincell="f" style="position:absolute;margin-left:7.7pt;margin-top:236.4pt;width:466.45pt;height:164.25pt;mso-wrap-style:none;v-text-anchor:middle;rotation:315;mso-position-horizontal:center;mso-position-horizontal-relative:margin;mso-position-vertical:center;mso-position-vertical-relative:margin" type="_x0000_t136">
+        <v:shape id="PowerPlusWaterMarkObject" o:spid="shape_0" fillcolor="silver" stroked="f" o:allowincell="f" style="position:absolute;margin-left:7.75pt;margin-top:236.45pt;width:466.4pt;height:164.2pt;mso-wrap-style:none;v-text-anchor:middle;rotation:315;mso-position-horizontal:center;mso-position-horizontal-relative:margin;mso-position-vertical:center;mso-position-vertical-relative:margin" type="_x0000_t136">
           <v:path textpathok="t"/>
           <v:textpath on="t" fitshape="t" string="DRAFT" trim="t" style="font-family:&quot;Ubuntu&quot;;font-size:1pt"/>
           <v:fill o:detectmouseclick="t" type="solid" color2="#3f3f3f" opacity="0.5"/>
@@ -8576,7 +8576,7 @@
     <w:rPr>
       <w:rFonts w:ascii="Ubuntu" w:hAnsi="Ubuntu"/>
       <w:caps/>
-      <w:sz w:val="20"/>
+      <w:sz w:val="18"/>
     </w:rPr>
   </w:style>
   <w:style w:type="paragraph" w:styleId="Contents2">
@@ -8592,7 +8592,7 @@
     </w:pPr>
     <w:rPr>
       <w:rFonts w:ascii="Ubuntu" w:hAnsi="Ubuntu"/>
-      <w:sz w:val="20"/>
+      <w:sz w:val="18"/>
     </w:rPr>
   </w:style>
   <w:style w:type="paragraph" w:styleId="Contents3">
@@ -8608,7 +8608,7 @@
     </w:pPr>
     <w:rPr>
       <w:rFonts w:ascii="Ubuntu" w:hAnsi="Ubuntu"/>
-      <w:sz w:val="20"/>
+      <w:sz w:val="18"/>
     </w:rPr>
   </w:style>
   <w:style w:type="paragraph" w:styleId="CabealhoeRodap">

</xml_diff>